<commit_message>
FUNCIONA!!!! Historia clinica !!!
</commit_message>
<xml_diff>
--- a/DocumentoEntrega1.docx
+++ b/DocumentoEntrega1.docx
@@ -220,7 +220,7 @@
       <w:sdtContent>
         <w:p>
           <w:pPr>
-            <w:pStyle w:val="TOCHeading"/>
+            <w:pStyle w:val="TtulodeTDC"/>
             <w:spacing w:line="480" w:lineRule="auto"/>
             <w:jc w:val="both"/>
             <w:rPr>
@@ -244,7 +244,7 @@
         </w:p>
         <w:p>
           <w:pPr>
-            <w:pStyle w:val="TOC1"/>
+            <w:pStyle w:val="TDC1"/>
             <w:jc w:val="both"/>
             <w:rPr>
               <w:rFonts w:asciiTheme="minorHAnsi" w:eastAsiaTheme="minorEastAsia" w:hAnsiTheme="minorHAnsi"/>
@@ -344,7 +344,7 @@
         </w:p>
         <w:p>
           <w:pPr>
-            <w:pStyle w:val="TOC1"/>
+            <w:pStyle w:val="TDC1"/>
             <w:jc w:val="both"/>
             <w:rPr>
               <w:rFonts w:asciiTheme="minorHAnsi" w:eastAsiaTheme="minorEastAsia" w:hAnsiTheme="minorHAnsi"/>
@@ -445,7 +445,7 @@
     </w:sdt>
     <w:p>
       <w:pPr>
-        <w:pStyle w:val="Heading1"/>
+        <w:pStyle w:val="Ttulo1"/>
         <w:numPr>
           <w:ilvl w:val="0"/>
           <w:numId w:val="0"/>
@@ -469,7 +469,7 @@
     </w:p>
     <w:p>
       <w:pPr>
-        <w:pStyle w:val="Heading1"/>
+        <w:pStyle w:val="Ttulo1"/>
         <w:jc w:val="both"/>
         <w:rPr>
           <w:lang w:val="es-ES"/>
@@ -574,7 +574,7 @@
       <w:r>
         <w:rPr>
           <w:noProof/>
-          <w:lang w:val="en-US"/>
+          <w:lang w:eastAsia="es-ES_tradnl"/>
         </w:rPr>
         <w:drawing>
           <wp:inline distT="0" distB="0" distL="0" distR="0" wp14:anchorId="537E2572" wp14:editId="2F765EAD">
@@ -593,33 +593,20 @@
     </w:p>
     <w:p>
       <w:pPr>
-        <w:pStyle w:val="Caption"/>
+        <w:pStyle w:val="Descripcin"/>
         <w:jc w:val="center"/>
       </w:pPr>
       <w:r>
         <w:t xml:space="preserve">Figure </w:t>
       </w:r>
-      <w:r>
-        <w:fldChar w:fldCharType="begin"/>
-      </w:r>
-      <w:r>
-        <w:instrText xml:space="preserve"> SEQ Figure \* ARABIC </w:instrText>
-      </w:r>
-      <w:r>
-        <w:fldChar w:fldCharType="separate"/>
-      </w:r>
-      <w:r>
-        <w:rPr>
-          <w:noProof/>
-        </w:rPr>
-        <w:t>1</w:t>
-      </w:r>
-      <w:r>
-        <w:rPr>
-          <w:noProof/>
-        </w:rPr>
-        <w:fldChar w:fldCharType="end"/>
-      </w:r>
+      <w:fldSimple w:instr=" SEQ Figure \* ARABIC ">
+        <w:r>
+          <w:rPr>
+            <w:noProof/>
+          </w:rPr>
+          <w:t>1</w:t>
+        </w:r>
+      </w:fldSimple>
       <w:r>
         <w:t>. Tiempo de Respuesta Medio para Crear una Medición</w:t>
       </w:r>
@@ -691,16 +678,14 @@
         <w:rPr>
           <w:lang w:val="es-ES"/>
         </w:rPr>
-        <w:t xml:space="preserve">A </w:t>
-      </w:r>
-      <w:proofErr w:type="gramStart"/>
-      <w:r>
-        <w:rPr>
-          <w:lang w:val="es-ES"/>
-        </w:rPr>
-        <w:t>continuación</w:t>
-      </w:r>
-      <w:proofErr w:type="gramEnd"/>
+        <w:t>A continuación</w:t>
+      </w:r>
+      <w:r>
+        <w:rPr>
+          <w:lang w:val="es-ES"/>
+        </w:rPr>
+        <w:t>,</w:t>
+      </w:r>
       <w:r>
         <w:rPr>
           <w:lang w:val="es-ES"/>
@@ -729,6 +714,8 @@
           <w:lang w:val="es-ES"/>
         </w:rPr>
       </w:pPr>
+      <w:bookmarkStart w:id="2" w:name="_GoBack"/>
+      <w:bookmarkEnd w:id="2"/>
     </w:p>
     <w:p>
       <w:pPr>
@@ -738,7 +725,7 @@
       <w:r>
         <w:rPr>
           <w:noProof/>
-          <w:lang w:val="en-US"/>
+          <w:lang w:eastAsia="es-ES_tradnl"/>
         </w:rPr>
         <w:lastRenderedPageBreak/>
         <w:drawing>
@@ -786,7 +773,7 @@
     </w:p>
     <w:p>
       <w:pPr>
-        <w:pStyle w:val="Caption"/>
+        <w:pStyle w:val="Descripcin"/>
         <w:jc w:val="center"/>
         <w:rPr>
           <w:lang w:val="es-ES"/>
@@ -795,14 +782,30 @@
       <w:r>
         <w:t xml:space="preserve">Figure </w:t>
       </w:r>
-      <w:fldSimple w:instr=" SEQ Figure \* ARABIC ">
-        <w:r>
-          <w:rPr>
-            <w:noProof/>
-          </w:rPr>
-          <w:t>2</w:t>
-        </w:r>
-      </w:fldSimple>
+      <w:r>
+        <w:fldChar w:fldCharType="begin"/>
+      </w:r>
+      <w:r>
+        <w:instrText xml:space="preserve"> SEQ Fig</w:instrText>
+      </w:r>
+      <w:r>
+        <w:instrText xml:space="preserve">ure \* ARABIC </w:instrText>
+      </w:r>
+      <w:r>
+        <w:fldChar w:fldCharType="separate"/>
+      </w:r>
+      <w:r>
+        <w:rPr>
+          <w:noProof/>
+        </w:rPr>
+        <w:t>2</w:t>
+      </w:r>
+      <w:r>
+        <w:rPr>
+          <w:noProof/>
+        </w:rPr>
+        <w:fldChar w:fldCharType="end"/>
+      </w:r>
       <w:r>
         <w:t xml:space="preserve">. Reporte Resumen de </w:t>
       </w:r>
@@ -819,8 +822,6 @@
           <w:lang w:val="es-ES"/>
         </w:rPr>
       </w:pPr>
-      <w:bookmarkStart w:id="2" w:name="_GoBack"/>
-      <w:bookmarkEnd w:id="2"/>
     </w:p>
     <w:p>
       <w:pPr>
@@ -832,7 +833,7 @@
     </w:p>
     <w:p>
       <w:pPr>
-        <w:pStyle w:val="Heading1"/>
+        <w:pStyle w:val="Ttulo1"/>
         <w:jc w:val="both"/>
         <w:rPr>
           <w:lang w:val="es-ES"/>
@@ -1528,7 +1529,7 @@
     <w:lvl w:ilvl="0">
       <w:start w:val="1"/>
       <w:numFmt w:val="decimal"/>
-      <w:pStyle w:val="Heading1"/>
+      <w:pStyle w:val="Ttulo1"/>
       <w:lvlText w:val="%1"/>
       <w:lvlJc w:val="left"/>
       <w:pPr>
@@ -1544,7 +1545,7 @@
     <w:lvl w:ilvl="1">
       <w:start w:val="1"/>
       <w:numFmt w:val="decimal"/>
-      <w:pStyle w:val="Heading2"/>
+      <w:pStyle w:val="Ttulo2"/>
       <w:lvlText w:val="%1.%2"/>
       <w:lvlJc w:val="left"/>
       <w:pPr>
@@ -3509,10 +3510,10 @@
     <w:name w:val="Normal"/>
     <w:qFormat/>
   </w:style>
-  <w:style w:type="paragraph" w:styleId="Heading1">
+  <w:style w:type="paragraph" w:styleId="Ttulo1">
     <w:name w:val="heading 1"/>
     <w:next w:val="Normal"/>
-    <w:link w:val="Heading1Char"/>
+    <w:link w:val="Ttulo1Car"/>
     <w:uiPriority w:val="9"/>
     <w:qFormat/>
     <w:rsid w:val="0051515D"/>
@@ -3533,11 +3534,11 @@
       <w:szCs w:val="32"/>
     </w:rPr>
   </w:style>
-  <w:style w:type="paragraph" w:styleId="Heading2">
+  <w:style w:type="paragraph" w:styleId="Ttulo2">
     <w:name w:val="heading 2"/>
-    <w:basedOn w:val="Heading1"/>
+    <w:basedOn w:val="Ttulo1"/>
     <w:next w:val="Normal"/>
-    <w:link w:val="Heading2Char"/>
+    <w:link w:val="Ttulo2Car"/>
     <w:uiPriority w:val="9"/>
     <w:unhideWhenUsed/>
     <w:qFormat/>
@@ -3555,11 +3556,11 @@
       <w:szCs w:val="26"/>
     </w:rPr>
   </w:style>
-  <w:style w:type="paragraph" w:styleId="Heading3">
+  <w:style w:type="paragraph" w:styleId="Ttulo3">
     <w:name w:val="heading 3"/>
     <w:basedOn w:val="Normal"/>
     <w:next w:val="Normal"/>
-    <w:link w:val="Heading3Char"/>
+    <w:link w:val="Ttulo3Car"/>
     <w:uiPriority w:val="9"/>
     <w:unhideWhenUsed/>
     <w:qFormat/>
@@ -3575,13 +3576,13 @@
       <w:color w:val="1F4D78" w:themeColor="accent1" w:themeShade="7F"/>
     </w:rPr>
   </w:style>
-  <w:style w:type="character" w:default="1" w:styleId="DefaultParagraphFont">
+  <w:style w:type="character" w:default="1" w:styleId="Fuentedeprrafopredeter">
     <w:name w:val="Default Paragraph Font"/>
     <w:uiPriority w:val="1"/>
     <w:semiHidden/>
     <w:unhideWhenUsed/>
   </w:style>
-  <w:style w:type="table" w:default="1" w:styleId="TableNormal">
+  <w:style w:type="table" w:default="1" w:styleId="Tablanormal">
     <w:name w:val="Normal Table"/>
     <w:uiPriority w:val="99"/>
     <w:semiHidden/>
@@ -3596,7 +3597,7 @@
       </w:tblCellMar>
     </w:tblPr>
   </w:style>
-  <w:style w:type="numbering" w:default="1" w:styleId="NoList">
+  <w:style w:type="numbering" w:default="1" w:styleId="Sinlista">
     <w:name w:val="No List"/>
     <w:uiPriority w:val="99"/>
     <w:semiHidden/>
@@ -3618,10 +3619,10 @@
       <w:color w:val="000000" w:themeColor="text1"/>
     </w:rPr>
   </w:style>
-  <w:style w:type="character" w:customStyle="1" w:styleId="Heading1Char">
-    <w:name w:val="Heading 1 Char"/>
-    <w:basedOn w:val="DefaultParagraphFont"/>
-    <w:link w:val="Heading1"/>
+  <w:style w:type="character" w:customStyle="1" w:styleId="Ttulo1Car">
+    <w:name w:val="Título 1 Car"/>
+    <w:basedOn w:val="Fuentedeprrafopredeter"/>
+    <w:link w:val="Ttulo1"/>
     <w:uiPriority w:val="9"/>
     <w:rsid w:val="0051515D"/>
     <w:rPr>
@@ -3632,9 +3633,9 @@
       <w:szCs w:val="32"/>
     </w:rPr>
   </w:style>
-  <w:style w:type="character" w:styleId="Hyperlink">
+  <w:style w:type="character" w:styleId="Hipervnculo">
     <w:name w:val="Hyperlink"/>
-    <w:basedOn w:val="DefaultParagraphFont"/>
+    <w:basedOn w:val="Fuentedeprrafopredeter"/>
     <w:uiPriority w:val="99"/>
     <w:unhideWhenUsed/>
     <w:rsid w:val="00A258DF"/>
@@ -3643,10 +3644,10 @@
       <w:u w:val="single"/>
     </w:rPr>
   </w:style>
-  <w:style w:type="character" w:customStyle="1" w:styleId="Heading2Char">
-    <w:name w:val="Heading 2 Char"/>
-    <w:basedOn w:val="DefaultParagraphFont"/>
-    <w:link w:val="Heading2"/>
+  <w:style w:type="character" w:customStyle="1" w:styleId="Ttulo2Car">
+    <w:name w:val="Título 2 Car"/>
+    <w:basedOn w:val="Fuentedeprrafopredeter"/>
+    <w:link w:val="Ttulo2"/>
     <w:uiPriority w:val="9"/>
     <w:rsid w:val="002138DB"/>
     <w:rPr>
@@ -3655,9 +3656,9 @@
       <w:szCs w:val="26"/>
     </w:rPr>
   </w:style>
-  <w:style w:type="character" w:styleId="FollowedHyperlink">
+  <w:style w:type="character" w:styleId="Hipervnculovisitado">
     <w:name w:val="FollowedHyperlink"/>
-    <w:basedOn w:val="DefaultParagraphFont"/>
+    <w:basedOn w:val="Fuentedeprrafopredeter"/>
     <w:uiPriority w:val="99"/>
     <w:semiHidden/>
     <w:unhideWhenUsed/>
@@ -3667,7 +3668,7 @@
       <w:u w:val="single"/>
     </w:rPr>
   </w:style>
-  <w:style w:type="paragraph" w:styleId="NoSpacing">
+  <w:style w:type="paragraph" w:styleId="Sinespaciado">
     <w:name w:val="No Spacing"/>
     <w:uiPriority w:val="1"/>
     <w:qFormat/>
@@ -3683,7 +3684,7 @@
       </w:numPr>
     </w:pPr>
   </w:style>
-  <w:style w:type="paragraph" w:styleId="ListParagraph">
+  <w:style w:type="paragraph" w:styleId="Prrafodelista">
     <w:name w:val="List Paragraph"/>
     <w:basedOn w:val="Normal"/>
     <w:uiPriority w:val="34"/>
@@ -3704,7 +3705,7 @@
       </w:numPr>
     </w:pPr>
   </w:style>
-  <w:style w:type="paragraph" w:styleId="TOC1">
+  <w:style w:type="paragraph" w:styleId="TDC1">
     <w:name w:val="toc 1"/>
     <w:basedOn w:val="Normal"/>
     <w:next w:val="Normal"/>
@@ -3726,7 +3727,7 @@
       <w:color w:val="548DD4"/>
     </w:rPr>
   </w:style>
-  <w:style w:type="paragraph" w:styleId="TOC2">
+  <w:style w:type="paragraph" w:styleId="TDC2">
     <w:name w:val="toc 2"/>
     <w:basedOn w:val="Normal"/>
     <w:next w:val="Normal"/>
@@ -3739,7 +3740,7 @@
       <w:szCs w:val="22"/>
     </w:rPr>
   </w:style>
-  <w:style w:type="paragraph" w:styleId="TOC3">
+  <w:style w:type="paragraph" w:styleId="TDC3">
     <w:name w:val="toc 3"/>
     <w:basedOn w:val="Normal"/>
     <w:next w:val="Normal"/>
@@ -3757,7 +3758,7 @@
       <w:szCs w:val="22"/>
     </w:rPr>
   </w:style>
-  <w:style w:type="paragraph" w:styleId="TOC4">
+  <w:style w:type="paragraph" w:styleId="TDC4">
     <w:name w:val="toc 4"/>
     <w:basedOn w:val="Normal"/>
     <w:next w:val="Normal"/>
@@ -3776,7 +3777,7 @@
       <w:szCs w:val="20"/>
     </w:rPr>
   </w:style>
-  <w:style w:type="paragraph" w:styleId="TOC5">
+  <w:style w:type="paragraph" w:styleId="TDC5">
     <w:name w:val="toc 5"/>
     <w:basedOn w:val="Normal"/>
     <w:next w:val="Normal"/>
@@ -3795,7 +3796,7 @@
       <w:szCs w:val="20"/>
     </w:rPr>
   </w:style>
-  <w:style w:type="paragraph" w:styleId="TOC6">
+  <w:style w:type="paragraph" w:styleId="TDC6">
     <w:name w:val="toc 6"/>
     <w:basedOn w:val="Normal"/>
     <w:next w:val="Normal"/>
@@ -3814,7 +3815,7 @@
       <w:szCs w:val="20"/>
     </w:rPr>
   </w:style>
-  <w:style w:type="paragraph" w:styleId="TOC7">
+  <w:style w:type="paragraph" w:styleId="TDC7">
     <w:name w:val="toc 7"/>
     <w:basedOn w:val="Normal"/>
     <w:next w:val="Normal"/>
@@ -3833,7 +3834,7 @@
       <w:szCs w:val="20"/>
     </w:rPr>
   </w:style>
-  <w:style w:type="paragraph" w:styleId="TOC8">
+  <w:style w:type="paragraph" w:styleId="TDC8">
     <w:name w:val="toc 8"/>
     <w:basedOn w:val="Normal"/>
     <w:next w:val="Normal"/>
@@ -3852,7 +3853,7 @@
       <w:szCs w:val="20"/>
     </w:rPr>
   </w:style>
-  <w:style w:type="paragraph" w:styleId="TOC9">
+  <w:style w:type="paragraph" w:styleId="TDC9">
     <w:name w:val="toc 9"/>
     <w:basedOn w:val="Normal"/>
     <w:next w:val="Normal"/>
@@ -3871,9 +3872,9 @@
       <w:szCs w:val="20"/>
     </w:rPr>
   </w:style>
-  <w:style w:type="paragraph" w:styleId="TOCHeading">
+  <w:style w:type="paragraph" w:styleId="TtulodeTDC">
     <w:name w:val="TOC Heading"/>
-    <w:basedOn w:val="Heading1"/>
+    <w:basedOn w:val="Ttulo1"/>
     <w:next w:val="Normal"/>
     <w:uiPriority w:val="39"/>
     <w:unhideWhenUsed/>
@@ -3893,7 +3894,7 @@
       <w:lang w:eastAsia="es-ES_tradnl"/>
     </w:rPr>
   </w:style>
-  <w:style w:type="paragraph" w:styleId="Caption">
+  <w:style w:type="paragraph" w:styleId="Descripcin">
     <w:name w:val="caption"/>
     <w:basedOn w:val="Normal"/>
     <w:next w:val="Normal"/>
@@ -3927,10 +3928,10 @@
       <w:lang w:eastAsia="es-ES_tradnl"/>
     </w:rPr>
   </w:style>
-  <w:style w:type="paragraph" w:styleId="Header">
+  <w:style w:type="paragraph" w:styleId="Encabezado">
     <w:name w:val="header"/>
     <w:basedOn w:val="Normal"/>
-    <w:link w:val="HeaderChar"/>
+    <w:link w:val="EncabezadoCar"/>
     <w:uiPriority w:val="99"/>
     <w:unhideWhenUsed/>
     <w:rsid w:val="00646DF5"/>
@@ -3941,17 +3942,17 @@
       </w:tabs>
     </w:pPr>
   </w:style>
-  <w:style w:type="character" w:customStyle="1" w:styleId="HeaderChar">
-    <w:name w:val="Header Char"/>
-    <w:basedOn w:val="DefaultParagraphFont"/>
-    <w:link w:val="Header"/>
+  <w:style w:type="character" w:customStyle="1" w:styleId="EncabezadoCar">
+    <w:name w:val="Encabezado Car"/>
+    <w:basedOn w:val="Fuentedeprrafopredeter"/>
+    <w:link w:val="Encabezado"/>
     <w:uiPriority w:val="99"/>
     <w:rsid w:val="00646DF5"/>
   </w:style>
-  <w:style w:type="paragraph" w:styleId="Footer">
+  <w:style w:type="paragraph" w:styleId="Piedepgina">
     <w:name w:val="footer"/>
     <w:basedOn w:val="Normal"/>
-    <w:link w:val="FooterChar"/>
+    <w:link w:val="PiedepginaCar"/>
     <w:uiPriority w:val="99"/>
     <w:unhideWhenUsed/>
     <w:rsid w:val="00646DF5"/>
@@ -3962,16 +3963,16 @@
       </w:tabs>
     </w:pPr>
   </w:style>
-  <w:style w:type="character" w:customStyle="1" w:styleId="FooterChar">
-    <w:name w:val="Footer Char"/>
-    <w:basedOn w:val="DefaultParagraphFont"/>
-    <w:link w:val="Footer"/>
+  <w:style w:type="character" w:customStyle="1" w:styleId="PiedepginaCar">
+    <w:name w:val="Pie de página Car"/>
+    <w:basedOn w:val="Fuentedeprrafopredeter"/>
+    <w:link w:val="Piedepgina"/>
     <w:uiPriority w:val="99"/>
     <w:rsid w:val="00646DF5"/>
   </w:style>
-  <w:style w:type="table" w:styleId="TableGrid">
+  <w:style w:type="table" w:styleId="Tablaconcuadrcula">
     <w:name w:val="Table Grid"/>
-    <w:basedOn w:val="TableNormal"/>
+    <w:basedOn w:val="Tablanormal"/>
     <w:uiPriority w:val="39"/>
     <w:rsid w:val="00C741F8"/>
     <w:tblPr>
@@ -3992,10 +3993,10 @@
       </w:tblCellMar>
     </w:tblPr>
   </w:style>
-  <w:style w:type="character" w:customStyle="1" w:styleId="Heading3Char">
-    <w:name w:val="Heading 3 Char"/>
-    <w:basedOn w:val="DefaultParagraphFont"/>
-    <w:link w:val="Heading3"/>
+  <w:style w:type="character" w:customStyle="1" w:styleId="Ttulo3Car">
+    <w:name w:val="Título 3 Car"/>
+    <w:basedOn w:val="Fuentedeprrafopredeter"/>
+    <w:link w:val="Ttulo3"/>
     <w:uiPriority w:val="9"/>
     <w:rsid w:val="00AD0BFA"/>
     <w:rPr>
@@ -4009,7 +4010,7 @@
 <file path=word/charts/chart1.xml><?xml version="1.0" encoding="utf-8"?>
 <c:chartSpace xmlns:c="http://schemas.openxmlformats.org/drawingml/2006/chart" xmlns:a="http://schemas.openxmlformats.org/drawingml/2006/main" xmlns:r="http://schemas.openxmlformats.org/officeDocument/2006/relationships">
   <c:date1904 val="0"/>
-  <c:lang val="en-US"/>
+  <c:lang val="es-CO"/>
   <c:roundedCorners val="0"/>
   <mc:AlternateContent xmlns:mc="http://schemas.openxmlformats.org/markup-compatibility/2006">
     <mc:Choice xmlns:c14="http://schemas.microsoft.com/office/drawing/2007/8/2/chart" Requires="c14">
@@ -4021,6 +4022,7 @@
   </mc:AlternateContent>
   <c:chart>
     <c:title>
+      <c:layout/>
       <c:overlay val="0"/>
       <c:spPr>
         <a:noFill/>
@@ -4046,7 +4048,7 @@
               <a:cs typeface="+mn-cs"/>
             </a:defRPr>
           </a:pPr>
-          <a:endParaRPr lang="en-US"/>
+          <a:endParaRPr lang="es-ES_tradnl"/>
         </a:p>
       </c:txPr>
     </c:title>
@@ -4194,11 +4196,11 @@
           <c:showPercent val="0"/>
           <c:showBubbleSize val="0"/>
         </c:dLbls>
-        <c:axId val="-205961232"/>
-        <c:axId val="-201989344"/>
+        <c:axId val="1390636160"/>
+        <c:axId val="1390560224"/>
       </c:scatterChart>
       <c:valAx>
-        <c:axId val="-205961232"/>
+        <c:axId val="1390636160"/>
         <c:scaling>
           <c:orientation val="minMax"/>
         </c:scaling>
@@ -4244,6 +4246,7 @@
               </a:p>
             </c:rich>
           </c:tx>
+          <c:layout/>
           <c:overlay val="0"/>
           <c:spPr>
             <a:noFill/>
@@ -4269,7 +4272,7 @@
                   <a:cs typeface="+mn-cs"/>
                 </a:defRPr>
               </a:pPr>
-              <a:endParaRPr lang="en-US"/>
+              <a:endParaRPr lang="es-ES_tradnl"/>
             </a:p>
           </c:txPr>
         </c:title>
@@ -4307,15 +4310,15 @@
                 <a:cs typeface="+mn-cs"/>
               </a:defRPr>
             </a:pPr>
-            <a:endParaRPr lang="en-US"/>
+            <a:endParaRPr lang="es-ES_tradnl"/>
           </a:p>
         </c:txPr>
-        <c:crossAx val="-201989344"/>
+        <c:crossAx val="1390560224"/>
         <c:crosses val="autoZero"/>
         <c:crossBetween val="midCat"/>
       </c:valAx>
       <c:valAx>
-        <c:axId val="-201989344"/>
+        <c:axId val="1390560224"/>
         <c:scaling>
           <c:orientation val="minMax"/>
         </c:scaling>
@@ -4366,6 +4369,7 @@
               </a:p>
             </c:rich>
           </c:tx>
+          <c:layout/>
           <c:overlay val="0"/>
           <c:spPr>
             <a:noFill/>
@@ -4391,7 +4395,7 @@
                   <a:cs typeface="+mn-cs"/>
                 </a:defRPr>
               </a:pPr>
-              <a:endParaRPr lang="en-US"/>
+              <a:endParaRPr lang="es-ES_tradnl"/>
             </a:p>
           </c:txPr>
         </c:title>
@@ -4429,10 +4433,10 @@
                 <a:cs typeface="+mn-cs"/>
               </a:defRPr>
             </a:pPr>
-            <a:endParaRPr lang="en-US"/>
+            <a:endParaRPr lang="es-ES_tradnl"/>
           </a:p>
         </c:txPr>
-        <c:crossAx val="-205961232"/>
+        <c:crossAx val="1390636160"/>
         <c:crosses val="autoZero"/>
         <c:crossBetween val="midCat"/>
       </c:valAx>
@@ -4470,7 +4474,7 @@
       <a:pPr>
         <a:defRPr/>
       </a:pPr>
-      <a:endParaRPr lang="en-US"/>
+      <a:endParaRPr lang="es-ES_tradnl"/>
     </a:p>
   </c:txPr>
   <c:externalData r:id="rId3">
@@ -5301,7 +5305,7 @@
 </file>
 
 <file path=customXml/itemProps1.xml><?xml version="1.0" encoding="utf-8"?>
-<ds:datastoreItem xmlns:ds="http://schemas.openxmlformats.org/officeDocument/2006/customXml" ds:itemID="{41197E41-6DCB-C94E-945E-377217F778A0}">
+<ds:datastoreItem xmlns:ds="http://schemas.openxmlformats.org/officeDocument/2006/customXml" ds:itemID="{8DE719B6-7CC8-E545-99BE-30A1F3E2CE33}">
   <ds:schemaRefs>
     <ds:schemaRef ds:uri="http://schemas.openxmlformats.org/officeDocument/2006/bibliography"/>
   </ds:schemaRefs>

</xml_diff>